<commit_message>
lime update - avg lime
</commit_message>
<xml_diff>
--- a/Models Results.docx
+++ b/Models Results.docx
@@ -1660,6 +1660,16 @@
           <w:tcPr>
             <w:tcW w:w="3497" w:type="dxa"/>
           </w:tcPr>
+          <w:p>
+            <w:pPr>
+              <w:rPr>
+                <w:rFonts w:ascii="Times New Roman" w:eastAsia="Times New Roman" w:hAnsi="Times New Roman" w:cs="Times New Roman"/>
+                <w:color w:val="FF0000"/>
+                <w:sz w:val="24"/>
+                <w:szCs w:val="24"/>
+              </w:rPr>
+            </w:pPr>
+          </w:p>
           <w:tbl>
             <w:tblPr>
               <w:tblW w:w="0" w:type="auto"/>
@@ -1676,82 +1686,70 @@
               <w:gridCol w:w="1389"/>
             </w:tblGrid>
             <w:tr>
-              <w:tc>
-                <w:tcPr>
-                  <w:tcW w:w="0" w:type="auto"/>
-                  <w:tcBorders>
-                    <w:top w:val="nil"/>
-                    <w:left w:val="nil"/>
-                    <w:bottom w:val="nil"/>
-                    <w:right w:val="nil"/>
-                  </w:tcBorders>
-                  <w:tcMar>
-                    <w:top w:w="60" w:type="dxa"/>
-                    <w:left w:w="120" w:type="dxa"/>
-                    <w:bottom w:w="60" w:type="dxa"/>
-                    <w:right w:w="120" w:type="dxa"/>
-                  </w:tcMar>
-                  <w:vAlign w:val="center"/>
-                  <w:hideMark/>
-                </w:tcPr>
-                <w:p>
-                  <w:pPr>
-                    <w:spacing w:after="0" w:line="240" w:lineRule="auto"/>
-                    <w:jc w:val="right"/>
-                    <w:rPr>
-                      <w:rFonts w:ascii="Segoe UI" w:eastAsia="Times New Roman" w:hAnsi="Segoe UI" w:cs="Segoe UI"/>
-                      <w:sz w:val="21"/>
-                      <w:szCs w:val="21"/>
-                    </w:rPr>
-                  </w:pPr>
-                  <w:proofErr w:type="spellStart"/>
-                  <w:r>
-                    <w:rPr>
-                      <w:rFonts w:ascii="Segoe UI" w:eastAsia="Times New Roman" w:hAnsi="Segoe UI" w:cs="Segoe UI"/>
-                      <w:sz w:val="21"/>
-                      <w:szCs w:val="21"/>
-                    </w:rPr>
-                    <w:t>IsHoliday</w:t>
-                  </w:r>
-                  <w:proofErr w:type="spellEnd"/>
-                </w:p>
-              </w:tc>
-              <w:tc>
-                <w:tcPr>
-                  <w:tcW w:w="0" w:type="auto"/>
-                  <w:tcBorders>
-                    <w:top w:val="nil"/>
-                    <w:left w:val="nil"/>
-                    <w:bottom w:val="nil"/>
-                    <w:right w:val="nil"/>
-                  </w:tcBorders>
-                  <w:tcMar>
-                    <w:top w:w="60" w:type="dxa"/>
-                    <w:left w:w="120" w:type="dxa"/>
-                    <w:bottom w:w="60" w:type="dxa"/>
-                    <w:right w:w="120" w:type="dxa"/>
-                  </w:tcMar>
-                  <w:vAlign w:val="center"/>
-                  <w:hideMark/>
-                </w:tcPr>
-                <w:p>
-                  <w:pPr>
-                    <w:spacing w:after="0" w:line="240" w:lineRule="auto"/>
-                    <w:jc w:val="right"/>
-                    <w:rPr>
-                      <w:rFonts w:ascii="Segoe UI" w:eastAsia="Times New Roman" w:hAnsi="Segoe UI" w:cs="Segoe UI"/>
-                      <w:sz w:val="21"/>
-                      <w:szCs w:val="21"/>
-                    </w:rPr>
-                  </w:pPr>
-                  <w:r>
-                    <w:rPr>
-                      <w:rFonts w:ascii="Segoe UI" w:eastAsia="Times New Roman" w:hAnsi="Segoe UI" w:cs="Segoe UI"/>
-                      <w:sz w:val="21"/>
-                      <w:szCs w:val="21"/>
-                    </w:rPr>
-                    <w:t>405.121145</w:t>
-                  </w:r>
+              <w:trPr>
+                <w:tblHeader/>
+              </w:trPr>
+              <w:tc>
+                <w:tcPr>
+                  <w:tcW w:w="0" w:type="auto"/>
+                  <w:tcBorders>
+                    <w:top w:val="nil"/>
+                    <w:left w:val="nil"/>
+                    <w:bottom w:val="nil"/>
+                    <w:right w:val="nil"/>
+                  </w:tcBorders>
+                  <w:tcMar>
+                    <w:top w:w="60" w:type="dxa"/>
+                    <w:left w:w="120" w:type="dxa"/>
+                    <w:bottom w:w="60" w:type="dxa"/>
+                    <w:right w:w="120" w:type="dxa"/>
+                  </w:tcMar>
+                  <w:vAlign w:val="center"/>
+                  <w:hideMark/>
+                </w:tcPr>
+                <w:p>
+                  <w:pPr>
+                    <w:spacing w:after="0" w:line="240" w:lineRule="auto"/>
+                    <w:rPr>
+                      <w:rFonts w:ascii="Times New Roman" w:eastAsia="Times New Roman" w:hAnsi="Times New Roman" w:cs="Times New Roman"/>
+                      <w:color w:val="FF0000"/>
+                      <w:sz w:val="24"/>
+                      <w:szCs w:val="24"/>
+                    </w:rPr>
+                  </w:pPr>
+                </w:p>
+              </w:tc>
+              <w:tc>
+                <w:tcPr>
+                  <w:tcW w:w="0" w:type="auto"/>
+                  <w:tcBorders>
+                    <w:top w:val="nil"/>
+                    <w:left w:val="nil"/>
+                    <w:bottom w:val="nil"/>
+                    <w:right w:val="nil"/>
+                  </w:tcBorders>
+                  <w:tcMar>
+                    <w:top w:w="60" w:type="dxa"/>
+                    <w:left w:w="120" w:type="dxa"/>
+                    <w:bottom w:w="60" w:type="dxa"/>
+                    <w:right w:w="120" w:type="dxa"/>
+                  </w:tcMar>
+                  <w:vAlign w:val="center"/>
+                  <w:hideMark/>
+                </w:tcPr>
+                <w:p>
+                  <w:pPr>
+                    <w:spacing w:after="0" w:line="240" w:lineRule="auto"/>
+                    <w:jc w:val="right"/>
+                    <w:rPr>
+                      <w:rFonts w:ascii="Segoe UI" w:eastAsia="Times New Roman" w:hAnsi="Segoe UI" w:cs="Segoe UI"/>
+                      <w:b/>
+                      <w:bCs/>
+                      <w:color w:val="FF0000"/>
+                      <w:sz w:val="21"/>
+                      <w:szCs w:val="21"/>
+                    </w:rPr>
+                  </w:pPr>
                 </w:p>
               </w:tc>
             </w:tr>
@@ -1780,6 +1778,7 @@
                     <w:jc w:val="right"/>
                     <w:rPr>
                       <w:rFonts w:ascii="Segoe UI" w:eastAsia="Times New Roman" w:hAnsi="Segoe UI" w:cs="Segoe UI"/>
+                      <w:color w:val="FF0000"/>
                       <w:sz w:val="21"/>
                       <w:szCs w:val="21"/>
                     </w:rPr>
@@ -1788,6 +1787,7 @@
                   <w:r>
                     <w:rPr>
                       <w:rFonts w:ascii="Segoe UI" w:eastAsia="Times New Roman" w:hAnsi="Segoe UI" w:cs="Segoe UI"/>
+                      <w:color w:val="FF0000"/>
                       <w:sz w:val="21"/>
                       <w:szCs w:val="21"/>
                     </w:rPr>
@@ -1820,17 +1820,19 @@
                     <w:jc w:val="right"/>
                     <w:rPr>
                       <w:rFonts w:ascii="Segoe UI" w:eastAsia="Times New Roman" w:hAnsi="Segoe UI" w:cs="Segoe UI"/>
-                      <w:sz w:val="21"/>
-                      <w:szCs w:val="21"/>
-                    </w:rPr>
-                  </w:pPr>
-                  <w:r>
-                    <w:rPr>
-                      <w:rFonts w:ascii="Segoe UI" w:eastAsia="Times New Roman" w:hAnsi="Segoe UI" w:cs="Segoe UI"/>
-                      <w:sz w:val="21"/>
-                      <w:szCs w:val="21"/>
-                    </w:rPr>
-                    <w:t>-214.757101</w:t>
+                      <w:color w:val="FF0000"/>
+                      <w:sz w:val="21"/>
+                      <w:szCs w:val="21"/>
+                    </w:rPr>
+                  </w:pPr>
+                  <w:r>
+                    <w:rPr>
+                      <w:rFonts w:ascii="Segoe UI" w:eastAsia="Times New Roman" w:hAnsi="Segoe UI" w:cs="Segoe UI"/>
+                      <w:color w:val="FF0000"/>
+                      <w:sz w:val="21"/>
+                      <w:szCs w:val="21"/>
+                    </w:rPr>
+                    <w:t>-212.670724</w:t>
                   </w:r>
                 </w:p>
               </w:tc>
@@ -1860,55 +1862,59 @@
                     <w:jc w:val="right"/>
                     <w:rPr>
                       <w:rFonts w:ascii="Segoe UI" w:eastAsia="Times New Roman" w:hAnsi="Segoe UI" w:cs="Segoe UI"/>
-                      <w:sz w:val="21"/>
-                      <w:szCs w:val="21"/>
-                    </w:rPr>
-                  </w:pPr>
-                  <w:r>
-                    <w:rPr>
-                      <w:rFonts w:ascii="Segoe UI" w:eastAsia="Times New Roman" w:hAnsi="Segoe UI" w:cs="Segoe UI"/>
-                      <w:sz w:val="21"/>
-                      <w:szCs w:val="21"/>
-                    </w:rPr>
-                    <w:t>is weekend</w:t>
-                  </w:r>
-                </w:p>
-              </w:tc>
-              <w:tc>
-                <w:tcPr>
-                  <w:tcW w:w="0" w:type="auto"/>
-                  <w:tcBorders>
-                    <w:top w:val="nil"/>
-                    <w:left w:val="nil"/>
-                    <w:bottom w:val="nil"/>
-                    <w:right w:val="nil"/>
-                  </w:tcBorders>
-                  <w:tcMar>
-                    <w:top w:w="60" w:type="dxa"/>
-                    <w:left w:w="120" w:type="dxa"/>
-                    <w:bottom w:w="60" w:type="dxa"/>
-                    <w:right w:w="120" w:type="dxa"/>
-                  </w:tcMar>
-                  <w:vAlign w:val="center"/>
-                  <w:hideMark/>
-                </w:tcPr>
-                <w:p>
-                  <w:pPr>
-                    <w:spacing w:after="0" w:line="240" w:lineRule="auto"/>
-                    <w:jc w:val="right"/>
-                    <w:rPr>
-                      <w:rFonts w:ascii="Segoe UI" w:eastAsia="Times New Roman" w:hAnsi="Segoe UI" w:cs="Segoe UI"/>
-                      <w:sz w:val="21"/>
-                      <w:szCs w:val="21"/>
-                    </w:rPr>
-                  </w:pPr>
-                  <w:r>
-                    <w:rPr>
-                      <w:rFonts w:ascii="Segoe UI" w:eastAsia="Times New Roman" w:hAnsi="Segoe UI" w:cs="Segoe UI"/>
-                      <w:sz w:val="21"/>
-                      <w:szCs w:val="21"/>
-                    </w:rPr>
-                    <w:t>-105.950955</w:t>
+                      <w:color w:val="FF0000"/>
+                      <w:sz w:val="21"/>
+                      <w:szCs w:val="21"/>
+                    </w:rPr>
+                  </w:pPr>
+                  <w:r>
+                    <w:rPr>
+                      <w:rFonts w:ascii="Segoe UI" w:eastAsia="Times New Roman" w:hAnsi="Segoe UI" w:cs="Segoe UI"/>
+                      <w:color w:val="FF0000"/>
+                      <w:sz w:val="21"/>
+                      <w:szCs w:val="21"/>
+                    </w:rPr>
+                    <w:t>Temperature</w:t>
+                  </w:r>
+                </w:p>
+              </w:tc>
+              <w:tc>
+                <w:tcPr>
+                  <w:tcW w:w="0" w:type="auto"/>
+                  <w:tcBorders>
+                    <w:top w:val="nil"/>
+                    <w:left w:val="nil"/>
+                    <w:bottom w:val="nil"/>
+                    <w:right w:val="nil"/>
+                  </w:tcBorders>
+                  <w:tcMar>
+                    <w:top w:w="60" w:type="dxa"/>
+                    <w:left w:w="120" w:type="dxa"/>
+                    <w:bottom w:w="60" w:type="dxa"/>
+                    <w:right w:w="120" w:type="dxa"/>
+                  </w:tcMar>
+                  <w:vAlign w:val="center"/>
+                  <w:hideMark/>
+                </w:tcPr>
+                <w:p>
+                  <w:pPr>
+                    <w:spacing w:after="0" w:line="240" w:lineRule="auto"/>
+                    <w:jc w:val="right"/>
+                    <w:rPr>
+                      <w:rFonts w:ascii="Segoe UI" w:eastAsia="Times New Roman" w:hAnsi="Segoe UI" w:cs="Segoe UI"/>
+                      <w:color w:val="FF0000"/>
+                      <w:sz w:val="21"/>
+                      <w:szCs w:val="21"/>
+                    </w:rPr>
+                  </w:pPr>
+                  <w:r>
+                    <w:rPr>
+                      <w:rFonts w:ascii="Segoe UI" w:eastAsia="Times New Roman" w:hAnsi="Segoe UI" w:cs="Segoe UI"/>
+                      <w:color w:val="FF0000"/>
+                      <w:sz w:val="21"/>
+                      <w:szCs w:val="21"/>
+                    </w:rPr>
+                    <w:t>-102.165039</w:t>
                   </w:r>
                 </w:p>
               </w:tc>
@@ -1938,55 +1944,59 @@
                     <w:jc w:val="right"/>
                     <w:rPr>
                       <w:rFonts w:ascii="Segoe UI" w:eastAsia="Times New Roman" w:hAnsi="Segoe UI" w:cs="Segoe UI"/>
-                      <w:sz w:val="21"/>
-                      <w:szCs w:val="21"/>
-                    </w:rPr>
-                  </w:pPr>
-                  <w:r>
-                    <w:rPr>
-                      <w:rFonts w:ascii="Segoe UI" w:eastAsia="Times New Roman" w:hAnsi="Segoe UI" w:cs="Segoe UI"/>
-                      <w:sz w:val="21"/>
-                      <w:szCs w:val="21"/>
-                    </w:rPr>
-                    <w:t>Temperature</w:t>
-                  </w:r>
-                </w:p>
-              </w:tc>
-              <w:tc>
-                <w:tcPr>
-                  <w:tcW w:w="0" w:type="auto"/>
-                  <w:tcBorders>
-                    <w:top w:val="nil"/>
-                    <w:left w:val="nil"/>
-                    <w:bottom w:val="nil"/>
-                    <w:right w:val="nil"/>
-                  </w:tcBorders>
-                  <w:tcMar>
-                    <w:top w:w="60" w:type="dxa"/>
-                    <w:left w:w="120" w:type="dxa"/>
-                    <w:bottom w:w="60" w:type="dxa"/>
-                    <w:right w:w="120" w:type="dxa"/>
-                  </w:tcMar>
-                  <w:vAlign w:val="center"/>
-                  <w:hideMark/>
-                </w:tcPr>
-                <w:p>
-                  <w:pPr>
-                    <w:spacing w:after="0" w:line="240" w:lineRule="auto"/>
-                    <w:jc w:val="right"/>
-                    <w:rPr>
-                      <w:rFonts w:ascii="Segoe UI" w:eastAsia="Times New Roman" w:hAnsi="Segoe UI" w:cs="Segoe UI"/>
-                      <w:sz w:val="21"/>
-                      <w:szCs w:val="21"/>
-                    </w:rPr>
-                  </w:pPr>
-                  <w:r>
-                    <w:rPr>
-                      <w:rFonts w:ascii="Segoe UI" w:eastAsia="Times New Roman" w:hAnsi="Segoe UI" w:cs="Segoe UI"/>
-                      <w:sz w:val="21"/>
-                      <w:szCs w:val="21"/>
-                    </w:rPr>
-                    <w:t>-87.154307</w:t>
+                      <w:color w:val="FF0000"/>
+                      <w:sz w:val="21"/>
+                      <w:szCs w:val="21"/>
+                    </w:rPr>
+                  </w:pPr>
+                  <w:r>
+                    <w:rPr>
+                      <w:rFonts w:ascii="Segoe UI" w:eastAsia="Times New Roman" w:hAnsi="Segoe UI" w:cs="Segoe UI"/>
+                      <w:color w:val="FF0000"/>
+                      <w:sz w:val="21"/>
+                      <w:szCs w:val="21"/>
+                    </w:rPr>
+                    <w:t>is weekend</w:t>
+                  </w:r>
+                </w:p>
+              </w:tc>
+              <w:tc>
+                <w:tcPr>
+                  <w:tcW w:w="0" w:type="auto"/>
+                  <w:tcBorders>
+                    <w:top w:val="nil"/>
+                    <w:left w:val="nil"/>
+                    <w:bottom w:val="nil"/>
+                    <w:right w:val="nil"/>
+                  </w:tcBorders>
+                  <w:tcMar>
+                    <w:top w:w="60" w:type="dxa"/>
+                    <w:left w:w="120" w:type="dxa"/>
+                    <w:bottom w:w="60" w:type="dxa"/>
+                    <w:right w:w="120" w:type="dxa"/>
+                  </w:tcMar>
+                  <w:vAlign w:val="center"/>
+                  <w:hideMark/>
+                </w:tcPr>
+                <w:p>
+                  <w:pPr>
+                    <w:spacing w:after="0" w:line="240" w:lineRule="auto"/>
+                    <w:jc w:val="right"/>
+                    <w:rPr>
+                      <w:rFonts w:ascii="Segoe UI" w:eastAsia="Times New Roman" w:hAnsi="Segoe UI" w:cs="Segoe UI"/>
+                      <w:color w:val="FF0000"/>
+                      <w:sz w:val="21"/>
+                      <w:szCs w:val="21"/>
+                    </w:rPr>
+                  </w:pPr>
+                  <w:r>
+                    <w:rPr>
+                      <w:rFonts w:ascii="Segoe UI" w:eastAsia="Times New Roman" w:hAnsi="Segoe UI" w:cs="Segoe UI"/>
+                      <w:color w:val="FF0000"/>
+                      <w:sz w:val="21"/>
+                      <w:szCs w:val="21"/>
+                    </w:rPr>
+                    <w:t>-102.161293</w:t>
                   </w:r>
                 </w:p>
               </w:tc>
@@ -2016,13 +2026,99 @@
                     <w:jc w:val="right"/>
                     <w:rPr>
                       <w:rFonts w:ascii="Segoe UI" w:eastAsia="Times New Roman" w:hAnsi="Segoe UI" w:cs="Segoe UI"/>
-                      <w:sz w:val="21"/>
-                      <w:szCs w:val="21"/>
-                    </w:rPr>
-                  </w:pPr>
-                  <w:r>
-                    <w:rPr>
-                      <w:rFonts w:ascii="Segoe UI" w:eastAsia="Times New Roman" w:hAnsi="Segoe UI" w:cs="Segoe UI"/>
+                      <w:color w:val="FF0000"/>
+                      <w:sz w:val="21"/>
+                      <w:szCs w:val="21"/>
+                    </w:rPr>
+                  </w:pPr>
+                  <w:proofErr w:type="spellStart"/>
+                  <w:r>
+                    <w:rPr>
+                      <w:rFonts w:ascii="Segoe UI" w:eastAsia="Times New Roman" w:hAnsi="Segoe UI" w:cs="Segoe UI"/>
+                      <w:color w:val="FF0000"/>
+                      <w:sz w:val="21"/>
+                      <w:szCs w:val="21"/>
+                    </w:rPr>
+                    <w:t>IsHoliday</w:t>
+                  </w:r>
+                  <w:proofErr w:type="spellEnd"/>
+                </w:p>
+              </w:tc>
+              <w:tc>
+                <w:tcPr>
+                  <w:tcW w:w="0" w:type="auto"/>
+                  <w:tcBorders>
+                    <w:top w:val="nil"/>
+                    <w:left w:val="nil"/>
+                    <w:bottom w:val="nil"/>
+                    <w:right w:val="nil"/>
+                  </w:tcBorders>
+                  <w:tcMar>
+                    <w:top w:w="60" w:type="dxa"/>
+                    <w:left w:w="120" w:type="dxa"/>
+                    <w:bottom w:w="60" w:type="dxa"/>
+                    <w:right w:w="120" w:type="dxa"/>
+                  </w:tcMar>
+                  <w:vAlign w:val="center"/>
+                  <w:hideMark/>
+                </w:tcPr>
+                <w:p>
+                  <w:pPr>
+                    <w:spacing w:after="0" w:line="240" w:lineRule="auto"/>
+                    <w:jc w:val="right"/>
+                    <w:rPr>
+                      <w:rFonts w:ascii="Segoe UI" w:eastAsia="Times New Roman" w:hAnsi="Segoe UI" w:cs="Segoe UI"/>
+                      <w:color w:val="FF0000"/>
+                      <w:sz w:val="21"/>
+                      <w:szCs w:val="21"/>
+                    </w:rPr>
+                  </w:pPr>
+                  <w:r>
+                    <w:rPr>
+                      <w:rFonts w:ascii="Segoe UI" w:eastAsia="Times New Roman" w:hAnsi="Segoe UI" w:cs="Segoe UI"/>
+                      <w:color w:val="FF0000"/>
+                      <w:sz w:val="21"/>
+                      <w:szCs w:val="21"/>
+                    </w:rPr>
+                    <w:t>427.327472</w:t>
+                  </w:r>
+                </w:p>
+              </w:tc>
+            </w:tr>
+            <w:tr>
+              <w:tc>
+                <w:tcPr>
+                  <w:tcW w:w="0" w:type="auto"/>
+                  <w:tcBorders>
+                    <w:top w:val="nil"/>
+                    <w:left w:val="nil"/>
+                    <w:bottom w:val="nil"/>
+                    <w:right w:val="nil"/>
+                  </w:tcBorders>
+                  <w:tcMar>
+                    <w:top w:w="60" w:type="dxa"/>
+                    <w:left w:w="120" w:type="dxa"/>
+                    <w:bottom w:w="60" w:type="dxa"/>
+                    <w:right w:w="120" w:type="dxa"/>
+                  </w:tcMar>
+                  <w:vAlign w:val="center"/>
+                  <w:hideMark/>
+                </w:tcPr>
+                <w:p>
+                  <w:pPr>
+                    <w:spacing w:after="0" w:line="240" w:lineRule="auto"/>
+                    <w:jc w:val="right"/>
+                    <w:rPr>
+                      <w:rFonts w:ascii="Segoe UI" w:eastAsia="Times New Roman" w:hAnsi="Segoe UI" w:cs="Segoe UI"/>
+                      <w:color w:val="FF0000"/>
+                      <w:sz w:val="21"/>
+                      <w:szCs w:val="21"/>
+                    </w:rPr>
+                  </w:pPr>
+                  <w:r>
+                    <w:rPr>
+                      <w:rFonts w:ascii="Segoe UI" w:eastAsia="Times New Roman" w:hAnsi="Segoe UI" w:cs="Segoe UI"/>
+                      <w:color w:val="FF0000"/>
                       <w:sz w:val="21"/>
                       <w:szCs w:val="21"/>
                     </w:rPr>
@@ -2054,17 +2150,19 @@
                     <w:jc w:val="right"/>
                     <w:rPr>
                       <w:rFonts w:ascii="Segoe UI" w:eastAsia="Times New Roman" w:hAnsi="Segoe UI" w:cs="Segoe UI"/>
-                      <w:sz w:val="21"/>
-                      <w:szCs w:val="21"/>
-                    </w:rPr>
-                  </w:pPr>
-                  <w:r>
-                    <w:rPr>
-                      <w:rFonts w:ascii="Segoe UI" w:eastAsia="Times New Roman" w:hAnsi="Segoe UI" w:cs="Segoe UI"/>
-                      <w:sz w:val="21"/>
-                      <w:szCs w:val="21"/>
-                    </w:rPr>
-                    <w:t>-21.121490</w:t>
+                      <w:color w:val="FF0000"/>
+                      <w:sz w:val="21"/>
+                      <w:szCs w:val="21"/>
+                    </w:rPr>
+                  </w:pPr>
+                  <w:r>
+                    <w:rPr>
+                      <w:rFonts w:ascii="Segoe UI" w:eastAsia="Times New Roman" w:hAnsi="Segoe UI" w:cs="Segoe UI"/>
+                      <w:color w:val="FF0000"/>
+                      <w:sz w:val="21"/>
+                      <w:szCs w:val="21"/>
+                    </w:rPr>
+                    <w:t>26.421144</w:t>
                   </w:r>
                 </w:p>
               </w:tc>
@@ -3954,82 +4052,69 @@
               <w:gridCol w:w="1389"/>
             </w:tblGrid>
             <w:tr>
-              <w:tc>
-                <w:tcPr>
-                  <w:tcW w:w="0" w:type="auto"/>
-                  <w:tcBorders>
-                    <w:top w:val="nil"/>
-                    <w:left w:val="nil"/>
-                    <w:bottom w:val="nil"/>
-                    <w:right w:val="nil"/>
-                  </w:tcBorders>
-                  <w:tcMar>
-                    <w:top w:w="60" w:type="dxa"/>
-                    <w:left w:w="120" w:type="dxa"/>
-                    <w:bottom w:w="60" w:type="dxa"/>
-                    <w:right w:w="120" w:type="dxa"/>
-                  </w:tcMar>
-                  <w:vAlign w:val="center"/>
-                  <w:hideMark/>
-                </w:tcPr>
-                <w:p>
-                  <w:pPr>
-                    <w:spacing w:after="0" w:line="240" w:lineRule="auto"/>
-                    <w:jc w:val="right"/>
-                    <w:rPr>
-                      <w:rFonts w:ascii="Segoe UI" w:eastAsia="Times New Roman" w:hAnsi="Segoe UI" w:cs="Segoe UI"/>
-                      <w:sz w:val="21"/>
-                      <w:szCs w:val="21"/>
-                    </w:rPr>
-                  </w:pPr>
-                  <w:proofErr w:type="spellStart"/>
-                  <w:r>
-                    <w:rPr>
-                      <w:rFonts w:ascii="Segoe UI" w:eastAsia="Times New Roman" w:hAnsi="Segoe UI" w:cs="Segoe UI"/>
-                      <w:sz w:val="21"/>
-                      <w:szCs w:val="21"/>
-                    </w:rPr>
-                    <w:t>IsVacation</w:t>
-                  </w:r>
-                  <w:proofErr w:type="spellEnd"/>
-                </w:p>
-              </w:tc>
-              <w:tc>
-                <w:tcPr>
-                  <w:tcW w:w="0" w:type="auto"/>
-                  <w:tcBorders>
-                    <w:top w:val="nil"/>
-                    <w:left w:val="nil"/>
-                    <w:bottom w:val="nil"/>
-                    <w:right w:val="nil"/>
-                  </w:tcBorders>
-                  <w:tcMar>
-                    <w:top w:w="60" w:type="dxa"/>
-                    <w:left w:w="120" w:type="dxa"/>
-                    <w:bottom w:w="60" w:type="dxa"/>
-                    <w:right w:w="120" w:type="dxa"/>
-                  </w:tcMar>
-                  <w:vAlign w:val="center"/>
-                  <w:hideMark/>
-                </w:tcPr>
-                <w:p>
-                  <w:pPr>
-                    <w:spacing w:after="0" w:line="240" w:lineRule="auto"/>
-                    <w:jc w:val="right"/>
-                    <w:rPr>
-                      <w:rFonts w:ascii="Segoe UI" w:eastAsia="Times New Roman" w:hAnsi="Segoe UI" w:cs="Segoe UI"/>
-                      <w:sz w:val="21"/>
-                      <w:szCs w:val="21"/>
-                    </w:rPr>
-                  </w:pPr>
-                  <w:r>
-                    <w:rPr>
-                      <w:rFonts w:ascii="Segoe UI" w:eastAsia="Times New Roman" w:hAnsi="Segoe UI" w:cs="Segoe UI"/>
-                      <w:sz w:val="21"/>
-                      <w:szCs w:val="21"/>
-                    </w:rPr>
-                    <w:t>-711.661198</w:t>
-                  </w:r>
+              <w:trPr>
+                <w:tblHeader/>
+              </w:trPr>
+              <w:tc>
+                <w:tcPr>
+                  <w:tcW w:w="0" w:type="auto"/>
+                  <w:tcBorders>
+                    <w:top w:val="nil"/>
+                    <w:left w:val="nil"/>
+                    <w:bottom w:val="nil"/>
+                    <w:right w:val="nil"/>
+                  </w:tcBorders>
+                  <w:tcMar>
+                    <w:top w:w="60" w:type="dxa"/>
+                    <w:left w:w="120" w:type="dxa"/>
+                    <w:bottom w:w="60" w:type="dxa"/>
+                    <w:right w:w="120" w:type="dxa"/>
+                  </w:tcMar>
+                  <w:vAlign w:val="center"/>
+                  <w:hideMark/>
+                </w:tcPr>
+                <w:p>
+                  <w:pPr>
+                    <w:spacing w:after="0" w:line="240" w:lineRule="auto"/>
+                    <w:rPr>
+                      <w:rFonts w:ascii="Times New Roman" w:eastAsia="Times New Roman" w:hAnsi="Times New Roman" w:cs="Times New Roman"/>
+                      <w:color w:val="FF0000"/>
+                      <w:sz w:val="24"/>
+                      <w:szCs w:val="24"/>
+                    </w:rPr>
+                  </w:pPr>
+                </w:p>
+              </w:tc>
+              <w:tc>
+                <w:tcPr>
+                  <w:tcW w:w="0" w:type="auto"/>
+                  <w:tcBorders>
+                    <w:top w:val="nil"/>
+                    <w:left w:val="nil"/>
+                    <w:bottom w:val="nil"/>
+                    <w:right w:val="nil"/>
+                  </w:tcBorders>
+                  <w:tcMar>
+                    <w:top w:w="60" w:type="dxa"/>
+                    <w:left w:w="120" w:type="dxa"/>
+                    <w:bottom w:w="60" w:type="dxa"/>
+                    <w:right w:w="120" w:type="dxa"/>
+                  </w:tcMar>
+                  <w:vAlign w:val="center"/>
+                  <w:hideMark/>
+                </w:tcPr>
+                <w:p>
+                  <w:pPr>
+                    <w:spacing w:after="0" w:line="240" w:lineRule="auto"/>
+                    <w:rPr>
+                      <w:rFonts w:ascii="Segoe UI" w:eastAsia="Times New Roman" w:hAnsi="Segoe UI" w:cs="Segoe UI"/>
+                      <w:b/>
+                      <w:bCs/>
+                      <w:color w:val="FF0000"/>
+                      <w:sz w:val="21"/>
+                      <w:szCs w:val="21"/>
+                    </w:rPr>
+                  </w:pPr>
                 </w:p>
               </w:tc>
             </w:tr>
@@ -4058,55 +4143,61 @@
                     <w:jc w:val="right"/>
                     <w:rPr>
                       <w:rFonts w:ascii="Segoe UI" w:eastAsia="Times New Roman" w:hAnsi="Segoe UI" w:cs="Segoe UI"/>
-                      <w:sz w:val="21"/>
-                      <w:szCs w:val="21"/>
-                    </w:rPr>
-                  </w:pPr>
-                  <w:r>
-                    <w:rPr>
-                      <w:rFonts w:ascii="Segoe UI" w:eastAsia="Times New Roman" w:hAnsi="Segoe UI" w:cs="Segoe UI"/>
-                      <w:sz w:val="21"/>
-                      <w:szCs w:val="21"/>
-                    </w:rPr>
-                    <w:t>Temperature</w:t>
-                  </w:r>
-                </w:p>
-              </w:tc>
-              <w:tc>
-                <w:tcPr>
-                  <w:tcW w:w="0" w:type="auto"/>
-                  <w:tcBorders>
-                    <w:top w:val="nil"/>
-                    <w:left w:val="nil"/>
-                    <w:bottom w:val="nil"/>
-                    <w:right w:val="nil"/>
-                  </w:tcBorders>
-                  <w:tcMar>
-                    <w:top w:w="60" w:type="dxa"/>
-                    <w:left w:w="120" w:type="dxa"/>
-                    <w:bottom w:w="60" w:type="dxa"/>
-                    <w:right w:w="120" w:type="dxa"/>
-                  </w:tcMar>
-                  <w:vAlign w:val="center"/>
-                  <w:hideMark/>
-                </w:tcPr>
-                <w:p>
-                  <w:pPr>
-                    <w:spacing w:after="0" w:line="240" w:lineRule="auto"/>
-                    <w:jc w:val="right"/>
-                    <w:rPr>
-                      <w:rFonts w:ascii="Segoe UI" w:eastAsia="Times New Roman" w:hAnsi="Segoe UI" w:cs="Segoe UI"/>
-                      <w:sz w:val="21"/>
-                      <w:szCs w:val="21"/>
-                    </w:rPr>
-                  </w:pPr>
-                  <w:r>
-                    <w:rPr>
-                      <w:rFonts w:ascii="Segoe UI" w:eastAsia="Times New Roman" w:hAnsi="Segoe UI" w:cs="Segoe UI"/>
-                      <w:sz w:val="21"/>
-                      <w:szCs w:val="21"/>
-                    </w:rPr>
-                    <w:t>266.579701</w:t>
+                      <w:color w:val="FF0000"/>
+                      <w:sz w:val="21"/>
+                      <w:szCs w:val="21"/>
+                    </w:rPr>
+                  </w:pPr>
+                  <w:proofErr w:type="spellStart"/>
+                  <w:r>
+                    <w:rPr>
+                      <w:rFonts w:ascii="Segoe UI" w:eastAsia="Times New Roman" w:hAnsi="Segoe UI" w:cs="Segoe UI"/>
+                      <w:color w:val="FF0000"/>
+                      <w:sz w:val="21"/>
+                      <w:szCs w:val="21"/>
+                    </w:rPr>
+                    <w:t>IsVacation</w:t>
+                  </w:r>
+                  <w:proofErr w:type="spellEnd"/>
+                </w:p>
+              </w:tc>
+              <w:tc>
+                <w:tcPr>
+                  <w:tcW w:w="0" w:type="auto"/>
+                  <w:tcBorders>
+                    <w:top w:val="nil"/>
+                    <w:left w:val="nil"/>
+                    <w:bottom w:val="nil"/>
+                    <w:right w:val="nil"/>
+                  </w:tcBorders>
+                  <w:tcMar>
+                    <w:top w:w="60" w:type="dxa"/>
+                    <w:left w:w="120" w:type="dxa"/>
+                    <w:bottom w:w="60" w:type="dxa"/>
+                    <w:right w:w="120" w:type="dxa"/>
+                  </w:tcMar>
+                  <w:vAlign w:val="center"/>
+                  <w:hideMark/>
+                </w:tcPr>
+                <w:p>
+                  <w:pPr>
+                    <w:spacing w:after="0" w:line="240" w:lineRule="auto"/>
+                    <w:jc w:val="right"/>
+                    <w:rPr>
+                      <w:rFonts w:ascii="Segoe UI" w:eastAsia="Times New Roman" w:hAnsi="Segoe UI" w:cs="Segoe UI"/>
+                      <w:color w:val="FF0000"/>
+                      <w:sz w:val="21"/>
+                      <w:szCs w:val="21"/>
+                    </w:rPr>
+                  </w:pPr>
+                  <w:r>
+                    <w:rPr>
+                      <w:rFonts w:ascii="Segoe UI" w:eastAsia="Times New Roman" w:hAnsi="Segoe UI" w:cs="Segoe UI"/>
+                      <w:color w:val="FF0000"/>
+                      <w:sz w:val="21"/>
+                      <w:szCs w:val="21"/>
+                    </w:rPr>
+                    <w:t>-693.834335</w:t>
                   </w:r>
                 </w:p>
               </w:tc>
@@ -4136,55 +4227,59 @@
                     <w:jc w:val="right"/>
                     <w:rPr>
                       <w:rFonts w:ascii="Segoe UI" w:eastAsia="Times New Roman" w:hAnsi="Segoe UI" w:cs="Segoe UI"/>
-                      <w:sz w:val="21"/>
-                      <w:szCs w:val="21"/>
-                    </w:rPr>
-                  </w:pPr>
-                  <w:r>
-                    <w:rPr>
-                      <w:rFonts w:ascii="Segoe UI" w:eastAsia="Times New Roman" w:hAnsi="Segoe UI" w:cs="Segoe UI"/>
-                      <w:sz w:val="21"/>
-                      <w:szCs w:val="21"/>
-                    </w:rPr>
-                    <w:t>is weekend</w:t>
-                  </w:r>
-                </w:p>
-              </w:tc>
-              <w:tc>
-                <w:tcPr>
-                  <w:tcW w:w="0" w:type="auto"/>
-                  <w:tcBorders>
-                    <w:top w:val="nil"/>
-                    <w:left w:val="nil"/>
-                    <w:bottom w:val="nil"/>
-                    <w:right w:val="nil"/>
-                  </w:tcBorders>
-                  <w:tcMar>
-                    <w:top w:w="60" w:type="dxa"/>
-                    <w:left w:w="120" w:type="dxa"/>
-                    <w:bottom w:w="60" w:type="dxa"/>
-                    <w:right w:w="120" w:type="dxa"/>
-                  </w:tcMar>
-                  <w:vAlign w:val="center"/>
-                  <w:hideMark/>
-                </w:tcPr>
-                <w:p>
-                  <w:pPr>
-                    <w:spacing w:after="0" w:line="240" w:lineRule="auto"/>
-                    <w:jc w:val="right"/>
-                    <w:rPr>
-                      <w:rFonts w:ascii="Segoe UI" w:eastAsia="Times New Roman" w:hAnsi="Segoe UI" w:cs="Segoe UI"/>
-                      <w:sz w:val="21"/>
-                      <w:szCs w:val="21"/>
-                    </w:rPr>
-                  </w:pPr>
-                  <w:r>
-                    <w:rPr>
-                      <w:rFonts w:ascii="Segoe UI" w:eastAsia="Times New Roman" w:hAnsi="Segoe UI" w:cs="Segoe UI"/>
-                      <w:sz w:val="21"/>
-                      <w:szCs w:val="21"/>
-                    </w:rPr>
-                    <w:t>-161.256040</w:t>
+                      <w:color w:val="FF0000"/>
+                      <w:sz w:val="21"/>
+                      <w:szCs w:val="21"/>
+                    </w:rPr>
+                  </w:pPr>
+                  <w:r>
+                    <w:rPr>
+                      <w:rFonts w:ascii="Segoe UI" w:eastAsia="Times New Roman" w:hAnsi="Segoe UI" w:cs="Segoe UI"/>
+                      <w:color w:val="FF0000"/>
+                      <w:sz w:val="21"/>
+                      <w:szCs w:val="21"/>
+                    </w:rPr>
+                    <w:t>Temperature</w:t>
+                  </w:r>
+                </w:p>
+              </w:tc>
+              <w:tc>
+                <w:tcPr>
+                  <w:tcW w:w="0" w:type="auto"/>
+                  <w:tcBorders>
+                    <w:top w:val="nil"/>
+                    <w:left w:val="nil"/>
+                    <w:bottom w:val="nil"/>
+                    <w:right w:val="nil"/>
+                  </w:tcBorders>
+                  <w:tcMar>
+                    <w:top w:w="60" w:type="dxa"/>
+                    <w:left w:w="120" w:type="dxa"/>
+                    <w:bottom w:w="60" w:type="dxa"/>
+                    <w:right w:w="120" w:type="dxa"/>
+                  </w:tcMar>
+                  <w:vAlign w:val="center"/>
+                  <w:hideMark/>
+                </w:tcPr>
+                <w:p>
+                  <w:pPr>
+                    <w:spacing w:after="0" w:line="240" w:lineRule="auto"/>
+                    <w:jc w:val="right"/>
+                    <w:rPr>
+                      <w:rFonts w:ascii="Segoe UI" w:eastAsia="Times New Roman" w:hAnsi="Segoe UI" w:cs="Segoe UI"/>
+                      <w:color w:val="FF0000"/>
+                      <w:sz w:val="21"/>
+                      <w:szCs w:val="21"/>
+                    </w:rPr>
+                  </w:pPr>
+                  <w:r>
+                    <w:rPr>
+                      <w:rFonts w:ascii="Segoe UI" w:eastAsia="Times New Roman" w:hAnsi="Segoe UI" w:cs="Segoe UI"/>
+                      <w:color w:val="FF0000"/>
+                      <w:sz w:val="21"/>
+                      <w:szCs w:val="21"/>
+                    </w:rPr>
+                    <w:t>-89.928003</w:t>
                   </w:r>
                 </w:p>
               </w:tc>
@@ -4214,57 +4309,59 @@
                     <w:jc w:val="right"/>
                     <w:rPr>
                       <w:rFonts w:ascii="Segoe UI" w:eastAsia="Times New Roman" w:hAnsi="Segoe UI" w:cs="Segoe UI"/>
-                      <w:sz w:val="21"/>
-                      <w:szCs w:val="21"/>
-                    </w:rPr>
-                  </w:pPr>
-                  <w:proofErr w:type="spellStart"/>
-                  <w:r>
-                    <w:rPr>
-                      <w:rFonts w:ascii="Segoe UI" w:eastAsia="Times New Roman" w:hAnsi="Segoe UI" w:cs="Segoe UI"/>
-                      <w:sz w:val="21"/>
-                      <w:szCs w:val="21"/>
-                    </w:rPr>
-                    <w:t>IsHoliday</w:t>
-                  </w:r>
-                  <w:proofErr w:type="spellEnd"/>
-                </w:p>
-              </w:tc>
-              <w:tc>
-                <w:tcPr>
-                  <w:tcW w:w="0" w:type="auto"/>
-                  <w:tcBorders>
-                    <w:top w:val="nil"/>
-                    <w:left w:val="nil"/>
-                    <w:bottom w:val="nil"/>
-                    <w:right w:val="nil"/>
-                  </w:tcBorders>
-                  <w:tcMar>
-                    <w:top w:w="60" w:type="dxa"/>
-                    <w:left w:w="120" w:type="dxa"/>
-                    <w:bottom w:w="60" w:type="dxa"/>
-                    <w:right w:w="120" w:type="dxa"/>
-                  </w:tcMar>
-                  <w:vAlign w:val="center"/>
-                  <w:hideMark/>
-                </w:tcPr>
-                <w:p>
-                  <w:pPr>
-                    <w:spacing w:after="0" w:line="240" w:lineRule="auto"/>
-                    <w:jc w:val="right"/>
-                    <w:rPr>
-                      <w:rFonts w:ascii="Segoe UI" w:eastAsia="Times New Roman" w:hAnsi="Segoe UI" w:cs="Segoe UI"/>
-                      <w:sz w:val="21"/>
-                      <w:szCs w:val="21"/>
-                    </w:rPr>
-                  </w:pPr>
-                  <w:r>
-                    <w:rPr>
-                      <w:rFonts w:ascii="Segoe UI" w:eastAsia="Times New Roman" w:hAnsi="Segoe UI" w:cs="Segoe UI"/>
-                      <w:sz w:val="21"/>
-                      <w:szCs w:val="21"/>
-                    </w:rPr>
-                    <w:t>-17.875883</w:t>
+                      <w:color w:val="FF0000"/>
+                      <w:sz w:val="21"/>
+                      <w:szCs w:val="21"/>
+                    </w:rPr>
+                  </w:pPr>
+                  <w:r>
+                    <w:rPr>
+                      <w:rFonts w:ascii="Segoe UI" w:eastAsia="Times New Roman" w:hAnsi="Segoe UI" w:cs="Segoe UI"/>
+                      <w:color w:val="FF0000"/>
+                      <w:sz w:val="21"/>
+                      <w:szCs w:val="21"/>
+                    </w:rPr>
+                    <w:t>is weekend</w:t>
+                  </w:r>
+                </w:p>
+              </w:tc>
+              <w:tc>
+                <w:tcPr>
+                  <w:tcW w:w="0" w:type="auto"/>
+                  <w:tcBorders>
+                    <w:top w:val="nil"/>
+                    <w:left w:val="nil"/>
+                    <w:bottom w:val="nil"/>
+                    <w:right w:val="nil"/>
+                  </w:tcBorders>
+                  <w:tcMar>
+                    <w:top w:w="60" w:type="dxa"/>
+                    <w:left w:w="120" w:type="dxa"/>
+                    <w:bottom w:w="60" w:type="dxa"/>
+                    <w:right w:w="120" w:type="dxa"/>
+                  </w:tcMar>
+                  <w:vAlign w:val="center"/>
+                  <w:hideMark/>
+                </w:tcPr>
+                <w:p>
+                  <w:pPr>
+                    <w:spacing w:after="0" w:line="240" w:lineRule="auto"/>
+                    <w:jc w:val="right"/>
+                    <w:rPr>
+                      <w:rFonts w:ascii="Segoe UI" w:eastAsia="Times New Roman" w:hAnsi="Segoe UI" w:cs="Segoe UI"/>
+                      <w:color w:val="FF0000"/>
+                      <w:sz w:val="21"/>
+                      <w:szCs w:val="21"/>
+                    </w:rPr>
+                  </w:pPr>
+                  <w:r>
+                    <w:rPr>
+                      <w:rFonts w:ascii="Segoe UI" w:eastAsia="Times New Roman" w:hAnsi="Segoe UI" w:cs="Segoe UI"/>
+                      <w:color w:val="FF0000"/>
+                      <w:sz w:val="21"/>
+                      <w:szCs w:val="21"/>
+                    </w:rPr>
+                    <w:t>-149.340447</w:t>
                   </w:r>
                 </w:p>
               </w:tc>
@@ -4294,13 +4391,99 @@
                     <w:jc w:val="right"/>
                     <w:rPr>
                       <w:rFonts w:ascii="Segoe UI" w:eastAsia="Times New Roman" w:hAnsi="Segoe UI" w:cs="Segoe UI"/>
-                      <w:sz w:val="21"/>
-                      <w:szCs w:val="21"/>
-                    </w:rPr>
-                  </w:pPr>
-                  <w:r>
-                    <w:rPr>
-                      <w:rFonts w:ascii="Segoe UI" w:eastAsia="Times New Roman" w:hAnsi="Segoe UI" w:cs="Segoe UI"/>
+                      <w:color w:val="FF0000"/>
+                      <w:sz w:val="21"/>
+                      <w:szCs w:val="21"/>
+                    </w:rPr>
+                  </w:pPr>
+                  <w:proofErr w:type="spellStart"/>
+                  <w:r>
+                    <w:rPr>
+                      <w:rFonts w:ascii="Segoe UI" w:eastAsia="Times New Roman" w:hAnsi="Segoe UI" w:cs="Segoe UI"/>
+                      <w:color w:val="FF0000"/>
+                      <w:sz w:val="21"/>
+                      <w:szCs w:val="21"/>
+                    </w:rPr>
+                    <w:t>IsHoliday</w:t>
+                  </w:r>
+                  <w:proofErr w:type="spellEnd"/>
+                </w:p>
+              </w:tc>
+              <w:tc>
+                <w:tcPr>
+                  <w:tcW w:w="0" w:type="auto"/>
+                  <w:tcBorders>
+                    <w:top w:val="nil"/>
+                    <w:left w:val="nil"/>
+                    <w:bottom w:val="nil"/>
+                    <w:right w:val="nil"/>
+                  </w:tcBorders>
+                  <w:tcMar>
+                    <w:top w:w="60" w:type="dxa"/>
+                    <w:left w:w="120" w:type="dxa"/>
+                    <w:bottom w:w="60" w:type="dxa"/>
+                    <w:right w:w="120" w:type="dxa"/>
+                  </w:tcMar>
+                  <w:vAlign w:val="center"/>
+                  <w:hideMark/>
+                </w:tcPr>
+                <w:p>
+                  <w:pPr>
+                    <w:spacing w:after="0" w:line="240" w:lineRule="auto"/>
+                    <w:jc w:val="right"/>
+                    <w:rPr>
+                      <w:rFonts w:ascii="Segoe UI" w:eastAsia="Times New Roman" w:hAnsi="Segoe UI" w:cs="Segoe UI"/>
+                      <w:color w:val="FF0000"/>
+                      <w:sz w:val="21"/>
+                      <w:szCs w:val="21"/>
+                    </w:rPr>
+                  </w:pPr>
+                  <w:r>
+                    <w:rPr>
+                      <w:rFonts w:ascii="Segoe UI" w:eastAsia="Times New Roman" w:hAnsi="Segoe UI" w:cs="Segoe UI"/>
+                      <w:color w:val="FF0000"/>
+                      <w:sz w:val="21"/>
+                      <w:szCs w:val="21"/>
+                    </w:rPr>
+                    <w:t>-5.117967</w:t>
+                  </w:r>
+                </w:p>
+              </w:tc>
+            </w:tr>
+            <w:tr>
+              <w:tc>
+                <w:tcPr>
+                  <w:tcW w:w="0" w:type="auto"/>
+                  <w:tcBorders>
+                    <w:top w:val="nil"/>
+                    <w:left w:val="nil"/>
+                    <w:bottom w:val="nil"/>
+                    <w:right w:val="nil"/>
+                  </w:tcBorders>
+                  <w:tcMar>
+                    <w:top w:w="60" w:type="dxa"/>
+                    <w:left w:w="120" w:type="dxa"/>
+                    <w:bottom w:w="60" w:type="dxa"/>
+                    <w:right w:w="120" w:type="dxa"/>
+                  </w:tcMar>
+                  <w:vAlign w:val="center"/>
+                  <w:hideMark/>
+                </w:tcPr>
+                <w:p>
+                  <w:pPr>
+                    <w:spacing w:after="0" w:line="240" w:lineRule="auto"/>
+                    <w:jc w:val="right"/>
+                    <w:rPr>
+                      <w:rFonts w:ascii="Segoe UI" w:eastAsia="Times New Roman" w:hAnsi="Segoe UI" w:cs="Segoe UI"/>
+                      <w:color w:val="FF0000"/>
+                      <w:sz w:val="21"/>
+                      <w:szCs w:val="21"/>
+                    </w:rPr>
+                  </w:pPr>
+                  <w:r>
+                    <w:rPr>
+                      <w:rFonts w:ascii="Segoe UI" w:eastAsia="Times New Roman" w:hAnsi="Segoe UI" w:cs="Segoe UI"/>
+                      <w:color w:val="FF0000"/>
                       <w:sz w:val="21"/>
                       <w:szCs w:val="21"/>
                     </w:rPr>
@@ -4332,17 +4515,19 @@
                     <w:jc w:val="right"/>
                     <w:rPr>
                       <w:rFonts w:ascii="Segoe UI" w:eastAsia="Times New Roman" w:hAnsi="Segoe UI" w:cs="Segoe UI"/>
-                      <w:sz w:val="21"/>
-                      <w:szCs w:val="21"/>
-                    </w:rPr>
-                  </w:pPr>
-                  <w:r>
-                    <w:rPr>
-                      <w:rFonts w:ascii="Segoe UI" w:eastAsia="Times New Roman" w:hAnsi="Segoe UI" w:cs="Segoe UI"/>
-                      <w:sz w:val="21"/>
-                      <w:szCs w:val="21"/>
-                    </w:rPr>
-                    <w:t>-14.120335</w:t>
+                      <w:color w:val="FF0000"/>
+                      <w:sz w:val="21"/>
+                      <w:szCs w:val="21"/>
+                    </w:rPr>
+                  </w:pPr>
+                  <w:r>
+                    <w:rPr>
+                      <w:rFonts w:ascii="Segoe UI" w:eastAsia="Times New Roman" w:hAnsi="Segoe UI" w:cs="Segoe UI"/>
+                      <w:color w:val="FF0000"/>
+                      <w:sz w:val="21"/>
+                      <w:szCs w:val="21"/>
+                    </w:rPr>
+                    <w:t>0.603610</w:t>
                   </w:r>
                 </w:p>
               </w:tc>
@@ -6226,59 +6411,63 @@
                 </w:tcPr>
                 <w:p>
                   <w:pPr>
-                    <w:spacing w:after="0" w:line="240" w:lineRule="auto"/>
-                    <w:jc w:val="right"/>
-                    <w:rPr>
-                      <w:rFonts w:ascii="Segoe UI" w:eastAsia="Times New Roman" w:hAnsi="Segoe UI" w:cs="Segoe UI"/>
-                      <w:sz w:val="21"/>
-                      <w:szCs w:val="21"/>
-                    </w:rPr>
-                  </w:pPr>
-                  <w:r>
+                    <w:jc w:val="right"/>
                     <w:rPr>
                       <w:rFonts w:ascii="Segoe UI" w:hAnsi="Segoe UI" w:cs="Segoe UI"/>
-                      <w:sz w:val="21"/>
-                      <w:szCs w:val="21"/>
-                    </w:rPr>
-                    <w:t>is weekend</w:t>
-                  </w:r>
-                </w:p>
-              </w:tc>
-              <w:tc>
-                <w:tcPr>
-                  <w:tcW w:w="0" w:type="auto"/>
-                  <w:tcBorders>
-                    <w:top w:val="nil"/>
-                    <w:left w:val="nil"/>
-                    <w:bottom w:val="nil"/>
-                    <w:right w:val="nil"/>
-                  </w:tcBorders>
-                  <w:tcMar>
-                    <w:top w:w="60" w:type="dxa"/>
-                    <w:left w:w="120" w:type="dxa"/>
-                    <w:bottom w:w="60" w:type="dxa"/>
-                    <w:right w:w="120" w:type="dxa"/>
-                  </w:tcMar>
-                  <w:vAlign w:val="center"/>
-                  <w:hideMark/>
-                </w:tcPr>
-                <w:p>
-                  <w:pPr>
-                    <w:spacing w:after="0" w:line="240" w:lineRule="auto"/>
-                    <w:jc w:val="right"/>
-                    <w:rPr>
-                      <w:rFonts w:ascii="Segoe UI" w:eastAsia="Times New Roman" w:hAnsi="Segoe UI" w:cs="Segoe UI"/>
-                      <w:sz w:val="21"/>
-                      <w:szCs w:val="21"/>
-                    </w:rPr>
-                  </w:pPr>
+                      <w:color w:val="FF0000"/>
+                      <w:sz w:val="21"/>
+                      <w:szCs w:val="21"/>
+                    </w:rPr>
+                  </w:pPr>
+                  <w:proofErr w:type="spellStart"/>
                   <w:r>
                     <w:rPr>
                       <w:rFonts w:ascii="Segoe UI" w:hAnsi="Segoe UI" w:cs="Segoe UI"/>
-                      <w:sz w:val="21"/>
-                      <w:szCs w:val="21"/>
-                    </w:rPr>
-                    <w:t>902.378907</w:t>
+                      <w:color w:val="FF0000"/>
+                      <w:sz w:val="21"/>
+                      <w:szCs w:val="21"/>
+                    </w:rPr>
+                    <w:t>IsVacation</w:t>
+                  </w:r>
+                  <w:proofErr w:type="spellEnd"/>
+                </w:p>
+              </w:tc>
+              <w:tc>
+                <w:tcPr>
+                  <w:tcW w:w="0" w:type="auto"/>
+                  <w:tcBorders>
+                    <w:top w:val="nil"/>
+                    <w:left w:val="nil"/>
+                    <w:bottom w:val="nil"/>
+                    <w:right w:val="nil"/>
+                  </w:tcBorders>
+                  <w:tcMar>
+                    <w:top w:w="60" w:type="dxa"/>
+                    <w:left w:w="120" w:type="dxa"/>
+                    <w:bottom w:w="60" w:type="dxa"/>
+                    <w:right w:w="120" w:type="dxa"/>
+                  </w:tcMar>
+                  <w:vAlign w:val="center"/>
+                  <w:hideMark/>
+                </w:tcPr>
+                <w:p>
+                  <w:pPr>
+                    <w:jc w:val="right"/>
+                    <w:rPr>
+                      <w:rFonts w:ascii="Segoe UI" w:hAnsi="Segoe UI" w:cs="Segoe UI"/>
+                      <w:color w:val="FF0000"/>
+                      <w:sz w:val="21"/>
+                      <w:szCs w:val="21"/>
+                    </w:rPr>
+                  </w:pPr>
+                  <w:r>
+                    <w:rPr>
+                      <w:rFonts w:ascii="Segoe UI" w:hAnsi="Segoe UI" w:cs="Segoe UI"/>
+                      <w:color w:val="FF0000"/>
+                      <w:sz w:val="21"/>
+                      <w:szCs w:val="21"/>
+                    </w:rPr>
+                    <w:t>-145.967054</w:t>
                   </w:r>
                 </w:p>
               </w:tc>
@@ -6304,50 +6493,10 @@
                 </w:tcPr>
                 <w:p>
                   <w:pPr>
-                    <w:spacing w:after="0" w:line="240" w:lineRule="auto"/>
-                    <w:jc w:val="right"/>
-                    <w:rPr>
-                      <w:rFonts w:ascii="Segoe UI" w:eastAsia="Times New Roman" w:hAnsi="Segoe UI" w:cs="Segoe UI"/>
-                      <w:sz w:val="21"/>
-                      <w:szCs w:val="21"/>
-                    </w:rPr>
-                  </w:pPr>
-                  <w:proofErr w:type="spellStart"/>
-                  <w:r>
+                    <w:jc w:val="right"/>
                     <w:rPr>
                       <w:rFonts w:ascii="Segoe UI" w:hAnsi="Segoe UI" w:cs="Segoe UI"/>
-                      <w:sz w:val="21"/>
-                      <w:szCs w:val="21"/>
-                    </w:rPr>
-                    <w:t>IsHoliday</w:t>
-                  </w:r>
-                  <w:proofErr w:type="spellEnd"/>
-                </w:p>
-              </w:tc>
-              <w:tc>
-                <w:tcPr>
-                  <w:tcW w:w="0" w:type="auto"/>
-                  <w:tcBorders>
-                    <w:top w:val="nil"/>
-                    <w:left w:val="nil"/>
-                    <w:bottom w:val="nil"/>
-                    <w:right w:val="nil"/>
-                  </w:tcBorders>
-                  <w:tcMar>
-                    <w:top w:w="60" w:type="dxa"/>
-                    <w:left w:w="120" w:type="dxa"/>
-                    <w:bottom w:w="60" w:type="dxa"/>
-                    <w:right w:w="120" w:type="dxa"/>
-                  </w:tcMar>
-                  <w:vAlign w:val="center"/>
-                  <w:hideMark/>
-                </w:tcPr>
-                <w:p>
-                  <w:pPr>
-                    <w:spacing w:after="0" w:line="240" w:lineRule="auto"/>
-                    <w:jc w:val="right"/>
-                    <w:rPr>
-                      <w:rFonts w:ascii="Segoe UI" w:eastAsia="Times New Roman" w:hAnsi="Segoe UI" w:cs="Segoe UI"/>
+                      <w:color w:val="FF0000"/>
                       <w:sz w:val="21"/>
                       <w:szCs w:val="21"/>
                     </w:rPr>
@@ -6355,10 +6504,50 @@
                   <w:r>
                     <w:rPr>
                       <w:rFonts w:ascii="Segoe UI" w:hAnsi="Segoe UI" w:cs="Segoe UI"/>
-                      <w:sz w:val="21"/>
-                      <w:szCs w:val="21"/>
-                    </w:rPr>
-                    <w:t>313.517969</w:t>
+                      <w:color w:val="FF0000"/>
+                      <w:sz w:val="21"/>
+                      <w:szCs w:val="21"/>
+                    </w:rPr>
+                    <w:t>Temperature</w:t>
+                  </w:r>
+                </w:p>
+              </w:tc>
+              <w:tc>
+                <w:tcPr>
+                  <w:tcW w:w="0" w:type="auto"/>
+                  <w:tcBorders>
+                    <w:top w:val="nil"/>
+                    <w:left w:val="nil"/>
+                    <w:bottom w:val="nil"/>
+                    <w:right w:val="nil"/>
+                  </w:tcBorders>
+                  <w:tcMar>
+                    <w:top w:w="60" w:type="dxa"/>
+                    <w:left w:w="120" w:type="dxa"/>
+                    <w:bottom w:w="60" w:type="dxa"/>
+                    <w:right w:w="120" w:type="dxa"/>
+                  </w:tcMar>
+                  <w:vAlign w:val="center"/>
+                  <w:hideMark/>
+                </w:tcPr>
+                <w:p>
+                  <w:pPr>
+                    <w:jc w:val="right"/>
+                    <w:rPr>
+                      <w:rFonts w:ascii="Segoe UI" w:hAnsi="Segoe UI" w:cs="Segoe UI"/>
+                      <w:color w:val="FF0000"/>
+                      <w:sz w:val="21"/>
+                      <w:szCs w:val="21"/>
+                    </w:rPr>
+                  </w:pPr>
+                  <w:r>
+                    <w:rPr>
+                      <w:rFonts w:ascii="Segoe UI" w:hAnsi="Segoe UI" w:cs="Segoe UI"/>
+                      <w:color w:val="FF0000"/>
+                      <w:sz w:val="21"/>
+                      <w:szCs w:val="21"/>
+                    </w:rPr>
+                    <w:t>99.650698</w:t>
                   </w:r>
                 </w:p>
               </w:tc>
@@ -6384,50 +6573,10 @@
                 </w:tcPr>
                 <w:p>
                   <w:pPr>
-                    <w:spacing w:after="0" w:line="240" w:lineRule="auto"/>
-                    <w:jc w:val="right"/>
-                    <w:rPr>
-                      <w:rFonts w:ascii="Segoe UI" w:eastAsia="Times New Roman" w:hAnsi="Segoe UI" w:cs="Segoe UI"/>
-                      <w:sz w:val="21"/>
-                      <w:szCs w:val="21"/>
-                    </w:rPr>
-                  </w:pPr>
-                  <w:proofErr w:type="spellStart"/>
-                  <w:r>
+                    <w:jc w:val="right"/>
                     <w:rPr>
                       <w:rFonts w:ascii="Segoe UI" w:hAnsi="Segoe UI" w:cs="Segoe UI"/>
-                      <w:sz w:val="21"/>
-                      <w:szCs w:val="21"/>
-                    </w:rPr>
-                    <w:t>IsVacation</w:t>
-                  </w:r>
-                  <w:proofErr w:type="spellEnd"/>
-                </w:p>
-              </w:tc>
-              <w:tc>
-                <w:tcPr>
-                  <w:tcW w:w="0" w:type="auto"/>
-                  <w:tcBorders>
-                    <w:top w:val="nil"/>
-                    <w:left w:val="nil"/>
-                    <w:bottom w:val="nil"/>
-                    <w:right w:val="nil"/>
-                  </w:tcBorders>
-                  <w:tcMar>
-                    <w:top w:w="60" w:type="dxa"/>
-                    <w:left w:w="120" w:type="dxa"/>
-                    <w:bottom w:w="60" w:type="dxa"/>
-                    <w:right w:w="120" w:type="dxa"/>
-                  </w:tcMar>
-                  <w:vAlign w:val="center"/>
-                  <w:hideMark/>
-                </w:tcPr>
-                <w:p>
-                  <w:pPr>
-                    <w:spacing w:after="0" w:line="240" w:lineRule="auto"/>
-                    <w:jc w:val="right"/>
-                    <w:rPr>
-                      <w:rFonts w:ascii="Segoe UI" w:eastAsia="Times New Roman" w:hAnsi="Segoe UI" w:cs="Segoe UI"/>
+                      <w:color w:val="FF0000"/>
                       <w:sz w:val="21"/>
                       <w:szCs w:val="21"/>
                     </w:rPr>
@@ -6435,10 +6584,50 @@
                   <w:r>
                     <w:rPr>
                       <w:rFonts w:ascii="Segoe UI" w:hAnsi="Segoe UI" w:cs="Segoe UI"/>
-                      <w:sz w:val="21"/>
-                      <w:szCs w:val="21"/>
-                    </w:rPr>
-                    <w:t>-140.292102</w:t>
+                      <w:color w:val="FF0000"/>
+                      <w:sz w:val="21"/>
+                      <w:szCs w:val="21"/>
+                    </w:rPr>
+                    <w:t>is weekend</w:t>
+                  </w:r>
+                </w:p>
+              </w:tc>
+              <w:tc>
+                <w:tcPr>
+                  <w:tcW w:w="0" w:type="auto"/>
+                  <w:tcBorders>
+                    <w:top w:val="nil"/>
+                    <w:left w:val="nil"/>
+                    <w:bottom w:val="nil"/>
+                    <w:right w:val="nil"/>
+                  </w:tcBorders>
+                  <w:tcMar>
+                    <w:top w:w="60" w:type="dxa"/>
+                    <w:left w:w="120" w:type="dxa"/>
+                    <w:bottom w:w="60" w:type="dxa"/>
+                    <w:right w:w="120" w:type="dxa"/>
+                  </w:tcMar>
+                  <w:vAlign w:val="center"/>
+                  <w:hideMark/>
+                </w:tcPr>
+                <w:p>
+                  <w:pPr>
+                    <w:jc w:val="right"/>
+                    <w:rPr>
+                      <w:rFonts w:ascii="Segoe UI" w:hAnsi="Segoe UI" w:cs="Segoe UI"/>
+                      <w:color w:val="FF0000"/>
+                      <w:sz w:val="21"/>
+                      <w:szCs w:val="21"/>
+                    </w:rPr>
+                  </w:pPr>
+                  <w:r>
+                    <w:rPr>
+                      <w:rFonts w:ascii="Segoe UI" w:hAnsi="Segoe UI" w:cs="Segoe UI"/>
+                      <w:color w:val="FF0000"/>
+                      <w:sz w:val="21"/>
+                      <w:szCs w:val="21"/>
+                    </w:rPr>
+                    <w:t>904.038983</w:t>
                   </w:r>
                 </w:p>
               </w:tc>
@@ -6464,59 +6653,63 @@
                 </w:tcPr>
                 <w:p>
                   <w:pPr>
-                    <w:spacing w:after="0" w:line="240" w:lineRule="auto"/>
-                    <w:jc w:val="right"/>
-                    <w:rPr>
-                      <w:rFonts w:ascii="Segoe UI" w:eastAsia="Times New Roman" w:hAnsi="Segoe UI" w:cs="Segoe UI"/>
-                      <w:sz w:val="21"/>
-                      <w:szCs w:val="21"/>
-                    </w:rPr>
-                  </w:pPr>
-                  <w:r>
+                    <w:jc w:val="right"/>
                     <w:rPr>
                       <w:rFonts w:ascii="Segoe UI" w:hAnsi="Segoe UI" w:cs="Segoe UI"/>
-                      <w:sz w:val="21"/>
-                      <w:szCs w:val="21"/>
-                    </w:rPr>
-                    <w:t>Temperature</w:t>
-                  </w:r>
-                </w:p>
-              </w:tc>
-              <w:tc>
-                <w:tcPr>
-                  <w:tcW w:w="0" w:type="auto"/>
-                  <w:tcBorders>
-                    <w:top w:val="nil"/>
-                    <w:left w:val="nil"/>
-                    <w:bottom w:val="nil"/>
-                    <w:right w:val="nil"/>
-                  </w:tcBorders>
-                  <w:tcMar>
-                    <w:top w:w="60" w:type="dxa"/>
-                    <w:left w:w="120" w:type="dxa"/>
-                    <w:bottom w:w="60" w:type="dxa"/>
-                    <w:right w:w="120" w:type="dxa"/>
-                  </w:tcMar>
-                  <w:vAlign w:val="center"/>
-                  <w:hideMark/>
-                </w:tcPr>
-                <w:p>
-                  <w:pPr>
-                    <w:spacing w:after="0" w:line="240" w:lineRule="auto"/>
-                    <w:jc w:val="right"/>
-                    <w:rPr>
-                      <w:rFonts w:ascii="Segoe UI" w:eastAsia="Times New Roman" w:hAnsi="Segoe UI" w:cs="Segoe UI"/>
-                      <w:sz w:val="21"/>
-                      <w:szCs w:val="21"/>
-                    </w:rPr>
-                  </w:pPr>
+                      <w:color w:val="FF0000"/>
+                      <w:sz w:val="21"/>
+                      <w:szCs w:val="21"/>
+                    </w:rPr>
+                  </w:pPr>
+                  <w:proofErr w:type="spellStart"/>
                   <w:r>
                     <w:rPr>
                       <w:rFonts w:ascii="Segoe UI" w:hAnsi="Segoe UI" w:cs="Segoe UI"/>
-                      <w:sz w:val="21"/>
-                      <w:szCs w:val="21"/>
-                    </w:rPr>
-                    <w:t>71.643270</w:t>
+                      <w:color w:val="FF0000"/>
+                      <w:sz w:val="21"/>
+                      <w:szCs w:val="21"/>
+                    </w:rPr>
+                    <w:t>IsHoliday</w:t>
+                  </w:r>
+                  <w:proofErr w:type="spellEnd"/>
+                </w:p>
+              </w:tc>
+              <w:tc>
+                <w:tcPr>
+                  <w:tcW w:w="0" w:type="auto"/>
+                  <w:tcBorders>
+                    <w:top w:val="nil"/>
+                    <w:left w:val="nil"/>
+                    <w:bottom w:val="nil"/>
+                    <w:right w:val="nil"/>
+                  </w:tcBorders>
+                  <w:tcMar>
+                    <w:top w:w="60" w:type="dxa"/>
+                    <w:left w:w="120" w:type="dxa"/>
+                    <w:bottom w:w="60" w:type="dxa"/>
+                    <w:right w:w="120" w:type="dxa"/>
+                  </w:tcMar>
+                  <w:vAlign w:val="center"/>
+                  <w:hideMark/>
+                </w:tcPr>
+                <w:p>
+                  <w:pPr>
+                    <w:jc w:val="right"/>
+                    <w:rPr>
+                      <w:rFonts w:ascii="Segoe UI" w:hAnsi="Segoe UI" w:cs="Segoe UI"/>
+                      <w:color w:val="FF0000"/>
+                      <w:sz w:val="21"/>
+                      <w:szCs w:val="21"/>
+                    </w:rPr>
+                  </w:pPr>
+                  <w:r>
+                    <w:rPr>
+                      <w:rFonts w:ascii="Segoe UI" w:hAnsi="Segoe UI" w:cs="Segoe UI"/>
+                      <w:color w:val="FF0000"/>
+                      <w:sz w:val="21"/>
+                      <w:szCs w:val="21"/>
+                    </w:rPr>
+                    <w:t>303.957556</w:t>
                   </w:r>
                 </w:p>
               </w:tc>
@@ -6542,17 +6735,18 @@
                 </w:tcPr>
                 <w:p>
                   <w:pPr>
-                    <w:spacing w:after="0" w:line="240" w:lineRule="auto"/>
-                    <w:jc w:val="right"/>
-                    <w:rPr>
-                      <w:rFonts w:ascii="Segoe UI" w:eastAsia="Times New Roman" w:hAnsi="Segoe UI" w:cs="Segoe UI"/>
-                      <w:sz w:val="21"/>
-                      <w:szCs w:val="21"/>
-                    </w:rPr>
-                  </w:pPr>
-                  <w:r>
+                    <w:jc w:val="right"/>
                     <w:rPr>
                       <w:rFonts w:ascii="Segoe UI" w:hAnsi="Segoe UI" w:cs="Segoe UI"/>
+                      <w:color w:val="FF0000"/>
+                      <w:sz w:val="21"/>
+                      <w:szCs w:val="21"/>
+                    </w:rPr>
+                  </w:pPr>
+                  <w:r>
+                    <w:rPr>
+                      <w:rFonts w:ascii="Segoe UI" w:hAnsi="Segoe UI" w:cs="Segoe UI"/>
+                      <w:color w:val="FF0000"/>
                       <w:sz w:val="21"/>
                       <w:szCs w:val="21"/>
                     </w:rPr>
@@ -6580,21 +6774,22 @@
                 </w:tcPr>
                 <w:p>
                   <w:pPr>
-                    <w:spacing w:after="0" w:line="240" w:lineRule="auto"/>
-                    <w:jc w:val="right"/>
-                    <w:rPr>
-                      <w:rFonts w:ascii="Segoe UI" w:eastAsia="Times New Roman" w:hAnsi="Segoe UI" w:cs="Segoe UI"/>
-                      <w:sz w:val="21"/>
-                      <w:szCs w:val="21"/>
-                    </w:rPr>
-                  </w:pPr>
-                  <w:r>
+                    <w:jc w:val="right"/>
                     <w:rPr>
                       <w:rFonts w:ascii="Segoe UI" w:hAnsi="Segoe UI" w:cs="Segoe UI"/>
-                      <w:sz w:val="21"/>
-                      <w:szCs w:val="21"/>
-                    </w:rPr>
-                    <w:t>-10.028206</w:t>
+                      <w:color w:val="FF0000"/>
+                      <w:sz w:val="21"/>
+                      <w:szCs w:val="21"/>
+                    </w:rPr>
+                  </w:pPr>
+                  <w:r>
+                    <w:rPr>
+                      <w:rFonts w:ascii="Segoe UI" w:hAnsi="Segoe UI" w:cs="Segoe UI"/>
+                      <w:color w:val="FF0000"/>
+                      <w:sz w:val="21"/>
+                      <w:szCs w:val="21"/>
+                    </w:rPr>
+                    <w:t>-3.108861</w:t>
                   </w:r>
                 </w:p>
               </w:tc>
@@ -8450,82 +8645,69 @@
               <w:gridCol w:w="1389"/>
             </w:tblGrid>
             <w:tr>
-              <w:tc>
-                <w:tcPr>
-                  <w:tcW w:w="0" w:type="auto"/>
-                  <w:tcBorders>
-                    <w:top w:val="nil"/>
-                    <w:left w:val="nil"/>
-                    <w:bottom w:val="nil"/>
-                    <w:right w:val="nil"/>
-                  </w:tcBorders>
-                  <w:tcMar>
-                    <w:top w:w="60" w:type="dxa"/>
-                    <w:left w:w="120" w:type="dxa"/>
-                    <w:bottom w:w="60" w:type="dxa"/>
-                    <w:right w:w="120" w:type="dxa"/>
-                  </w:tcMar>
-                  <w:vAlign w:val="center"/>
-                  <w:hideMark/>
-                </w:tcPr>
-                <w:p>
-                  <w:pPr>
-                    <w:spacing w:after="0" w:line="240" w:lineRule="auto"/>
-                    <w:jc w:val="right"/>
-                    <w:rPr>
-                      <w:rFonts w:ascii="Segoe UI" w:eastAsia="Times New Roman" w:hAnsi="Segoe UI" w:cs="Segoe UI"/>
-                      <w:sz w:val="21"/>
-                      <w:szCs w:val="21"/>
-                    </w:rPr>
-                  </w:pPr>
-                  <w:proofErr w:type="spellStart"/>
-                  <w:r>
-                    <w:rPr>
-                      <w:rFonts w:ascii="Segoe UI" w:eastAsia="Times New Roman" w:hAnsi="Segoe UI" w:cs="Segoe UI"/>
-                      <w:sz w:val="21"/>
-                      <w:szCs w:val="21"/>
-                    </w:rPr>
-                    <w:t>IsHoliday</w:t>
-                  </w:r>
-                  <w:proofErr w:type="spellEnd"/>
-                </w:p>
-              </w:tc>
-              <w:tc>
-                <w:tcPr>
-                  <w:tcW w:w="0" w:type="auto"/>
-                  <w:tcBorders>
-                    <w:top w:val="nil"/>
-                    <w:left w:val="nil"/>
-                    <w:bottom w:val="nil"/>
-                    <w:right w:val="nil"/>
-                  </w:tcBorders>
-                  <w:tcMar>
-                    <w:top w:w="60" w:type="dxa"/>
-                    <w:left w:w="120" w:type="dxa"/>
-                    <w:bottom w:w="60" w:type="dxa"/>
-                    <w:right w:w="120" w:type="dxa"/>
-                  </w:tcMar>
-                  <w:vAlign w:val="center"/>
-                  <w:hideMark/>
-                </w:tcPr>
-                <w:p>
-                  <w:pPr>
-                    <w:spacing w:after="0" w:line="240" w:lineRule="auto"/>
-                    <w:jc w:val="right"/>
-                    <w:rPr>
-                      <w:rFonts w:ascii="Segoe UI" w:eastAsia="Times New Roman" w:hAnsi="Segoe UI" w:cs="Segoe UI"/>
-                      <w:sz w:val="21"/>
-                      <w:szCs w:val="21"/>
-                    </w:rPr>
-                  </w:pPr>
-                  <w:r>
-                    <w:rPr>
-                      <w:rFonts w:ascii="Segoe UI" w:eastAsia="Times New Roman" w:hAnsi="Segoe UI" w:cs="Segoe UI"/>
-                      <w:sz w:val="21"/>
-                      <w:szCs w:val="21"/>
-                    </w:rPr>
-                    <w:t>287.049469</w:t>
-                  </w:r>
+              <w:trPr>
+                <w:tblHeader/>
+              </w:trPr>
+              <w:tc>
+                <w:tcPr>
+                  <w:tcW w:w="0" w:type="auto"/>
+                  <w:tcBorders>
+                    <w:top w:val="nil"/>
+                    <w:left w:val="nil"/>
+                    <w:bottom w:val="nil"/>
+                    <w:right w:val="nil"/>
+                  </w:tcBorders>
+                  <w:tcMar>
+                    <w:top w:w="60" w:type="dxa"/>
+                    <w:left w:w="120" w:type="dxa"/>
+                    <w:bottom w:w="60" w:type="dxa"/>
+                    <w:right w:w="120" w:type="dxa"/>
+                  </w:tcMar>
+                  <w:vAlign w:val="center"/>
+                  <w:hideMark/>
+                </w:tcPr>
+                <w:p>
+                  <w:pPr>
+                    <w:spacing w:after="0" w:line="240" w:lineRule="auto"/>
+                    <w:rPr>
+                      <w:rFonts w:ascii="Times New Roman" w:eastAsia="Times New Roman" w:hAnsi="Times New Roman" w:cs="Times New Roman"/>
+                      <w:sz w:val="24"/>
+                      <w:szCs w:val="24"/>
+                    </w:rPr>
+                  </w:pPr>
+                </w:p>
+              </w:tc>
+              <w:tc>
+                <w:tcPr>
+                  <w:tcW w:w="0" w:type="auto"/>
+                  <w:tcBorders>
+                    <w:top w:val="nil"/>
+                    <w:left w:val="nil"/>
+                    <w:bottom w:val="nil"/>
+                    <w:right w:val="nil"/>
+                  </w:tcBorders>
+                  <w:tcMar>
+                    <w:top w:w="60" w:type="dxa"/>
+                    <w:left w:w="120" w:type="dxa"/>
+                    <w:bottom w:w="60" w:type="dxa"/>
+                    <w:right w:w="120" w:type="dxa"/>
+                  </w:tcMar>
+                  <w:vAlign w:val="center"/>
+                  <w:hideMark/>
+                </w:tcPr>
+                <w:p>
+                  <w:pPr>
+                    <w:spacing w:after="0" w:line="240" w:lineRule="auto"/>
+                    <w:jc w:val="right"/>
+                    <w:rPr>
+                      <w:rFonts w:ascii="Segoe UI" w:eastAsia="Times New Roman" w:hAnsi="Segoe UI" w:cs="Segoe UI"/>
+                      <w:b/>
+                      <w:bCs/>
+                      <w:color w:val="D4D4D4"/>
+                      <w:sz w:val="21"/>
+                      <w:szCs w:val="21"/>
+                    </w:rPr>
+                  </w:pPr>
                 </w:p>
               </w:tc>
             </w:tr>
@@ -8554,55 +8736,61 @@
                     <w:jc w:val="right"/>
                     <w:rPr>
                       <w:rFonts w:ascii="Segoe UI" w:eastAsia="Times New Roman" w:hAnsi="Segoe UI" w:cs="Segoe UI"/>
-                      <w:sz w:val="21"/>
-                      <w:szCs w:val="21"/>
-                    </w:rPr>
-                  </w:pPr>
-                  <w:r>
-                    <w:rPr>
-                      <w:rFonts w:ascii="Segoe UI" w:eastAsia="Times New Roman" w:hAnsi="Segoe UI" w:cs="Segoe UI"/>
-                      <w:sz w:val="21"/>
-                      <w:szCs w:val="21"/>
-                    </w:rPr>
-                    <w:t>is weekend</w:t>
-                  </w:r>
-                </w:p>
-              </w:tc>
-              <w:tc>
-                <w:tcPr>
-                  <w:tcW w:w="0" w:type="auto"/>
-                  <w:tcBorders>
-                    <w:top w:val="nil"/>
-                    <w:left w:val="nil"/>
-                    <w:bottom w:val="nil"/>
-                    <w:right w:val="nil"/>
-                  </w:tcBorders>
-                  <w:tcMar>
-                    <w:top w:w="60" w:type="dxa"/>
-                    <w:left w:w="120" w:type="dxa"/>
-                    <w:bottom w:w="60" w:type="dxa"/>
-                    <w:right w:w="120" w:type="dxa"/>
-                  </w:tcMar>
-                  <w:vAlign w:val="center"/>
-                  <w:hideMark/>
-                </w:tcPr>
-                <w:p>
-                  <w:pPr>
-                    <w:spacing w:after="0" w:line="240" w:lineRule="auto"/>
-                    <w:jc w:val="right"/>
-                    <w:rPr>
-                      <w:rFonts w:ascii="Segoe UI" w:eastAsia="Times New Roman" w:hAnsi="Segoe UI" w:cs="Segoe UI"/>
-                      <w:sz w:val="21"/>
-                      <w:szCs w:val="21"/>
-                    </w:rPr>
-                  </w:pPr>
-                  <w:r>
-                    <w:rPr>
-                      <w:rFonts w:ascii="Segoe UI" w:eastAsia="Times New Roman" w:hAnsi="Segoe UI" w:cs="Segoe UI"/>
-                      <w:sz w:val="21"/>
-                      <w:szCs w:val="21"/>
-                    </w:rPr>
-                    <w:t>158.529889</w:t>
+                      <w:color w:val="FF0000"/>
+                      <w:sz w:val="21"/>
+                      <w:szCs w:val="21"/>
+                    </w:rPr>
+                  </w:pPr>
+                  <w:proofErr w:type="spellStart"/>
+                  <w:r>
+                    <w:rPr>
+                      <w:rFonts w:ascii="Segoe UI" w:eastAsia="Times New Roman" w:hAnsi="Segoe UI" w:cs="Segoe UI"/>
+                      <w:color w:val="FF0000"/>
+                      <w:sz w:val="21"/>
+                      <w:szCs w:val="21"/>
+                    </w:rPr>
+                    <w:t>IsVacation</w:t>
+                  </w:r>
+                  <w:proofErr w:type="spellEnd"/>
+                </w:p>
+              </w:tc>
+              <w:tc>
+                <w:tcPr>
+                  <w:tcW w:w="0" w:type="auto"/>
+                  <w:tcBorders>
+                    <w:top w:val="nil"/>
+                    <w:left w:val="nil"/>
+                    <w:bottom w:val="nil"/>
+                    <w:right w:val="nil"/>
+                  </w:tcBorders>
+                  <w:tcMar>
+                    <w:top w:w="60" w:type="dxa"/>
+                    <w:left w:w="120" w:type="dxa"/>
+                    <w:bottom w:w="60" w:type="dxa"/>
+                    <w:right w:w="120" w:type="dxa"/>
+                  </w:tcMar>
+                  <w:vAlign w:val="center"/>
+                  <w:hideMark/>
+                </w:tcPr>
+                <w:p>
+                  <w:pPr>
+                    <w:spacing w:after="0" w:line="240" w:lineRule="auto"/>
+                    <w:jc w:val="right"/>
+                    <w:rPr>
+                      <w:rFonts w:ascii="Segoe UI" w:eastAsia="Times New Roman" w:hAnsi="Segoe UI" w:cs="Segoe UI"/>
+                      <w:color w:val="FF0000"/>
+                      <w:sz w:val="21"/>
+                      <w:szCs w:val="21"/>
+                    </w:rPr>
+                  </w:pPr>
+                  <w:r>
+                    <w:rPr>
+                      <w:rFonts w:ascii="Segoe UI" w:eastAsia="Times New Roman" w:hAnsi="Segoe UI" w:cs="Segoe UI"/>
+                      <w:color w:val="FF0000"/>
+                      <w:sz w:val="21"/>
+                      <w:szCs w:val="21"/>
+                    </w:rPr>
+                    <w:t>-119.040524</w:t>
                   </w:r>
                 </w:p>
               </w:tc>
@@ -8632,57 +8820,59 @@
                     <w:jc w:val="right"/>
                     <w:rPr>
                       <w:rFonts w:ascii="Segoe UI" w:eastAsia="Times New Roman" w:hAnsi="Segoe UI" w:cs="Segoe UI"/>
-                      <w:sz w:val="21"/>
-                      <w:szCs w:val="21"/>
-                    </w:rPr>
-                  </w:pPr>
-                  <w:proofErr w:type="spellStart"/>
-                  <w:r>
-                    <w:rPr>
-                      <w:rFonts w:ascii="Segoe UI" w:eastAsia="Times New Roman" w:hAnsi="Segoe UI" w:cs="Segoe UI"/>
-                      <w:sz w:val="21"/>
-                      <w:szCs w:val="21"/>
-                    </w:rPr>
-                    <w:t>IsVacation</w:t>
-                  </w:r>
-                  <w:proofErr w:type="spellEnd"/>
-                </w:p>
-              </w:tc>
-              <w:tc>
-                <w:tcPr>
-                  <w:tcW w:w="0" w:type="auto"/>
-                  <w:tcBorders>
-                    <w:top w:val="nil"/>
-                    <w:left w:val="nil"/>
-                    <w:bottom w:val="nil"/>
-                    <w:right w:val="nil"/>
-                  </w:tcBorders>
-                  <w:tcMar>
-                    <w:top w:w="60" w:type="dxa"/>
-                    <w:left w:w="120" w:type="dxa"/>
-                    <w:bottom w:w="60" w:type="dxa"/>
-                    <w:right w:w="120" w:type="dxa"/>
-                  </w:tcMar>
-                  <w:vAlign w:val="center"/>
-                  <w:hideMark/>
-                </w:tcPr>
-                <w:p>
-                  <w:pPr>
-                    <w:spacing w:after="0" w:line="240" w:lineRule="auto"/>
-                    <w:jc w:val="right"/>
-                    <w:rPr>
-                      <w:rFonts w:ascii="Segoe UI" w:eastAsia="Times New Roman" w:hAnsi="Segoe UI" w:cs="Segoe UI"/>
-                      <w:sz w:val="21"/>
-                      <w:szCs w:val="21"/>
-                    </w:rPr>
-                  </w:pPr>
-                  <w:r>
-                    <w:rPr>
-                      <w:rFonts w:ascii="Segoe UI" w:eastAsia="Times New Roman" w:hAnsi="Segoe UI" w:cs="Segoe UI"/>
-                      <w:sz w:val="21"/>
-                      <w:szCs w:val="21"/>
-                    </w:rPr>
-                    <w:t>-121.901431</w:t>
+                      <w:color w:val="FF0000"/>
+                      <w:sz w:val="21"/>
+                      <w:szCs w:val="21"/>
+                    </w:rPr>
+                  </w:pPr>
+                  <w:r>
+                    <w:rPr>
+                      <w:rFonts w:ascii="Segoe UI" w:eastAsia="Times New Roman" w:hAnsi="Segoe UI" w:cs="Segoe UI"/>
+                      <w:color w:val="FF0000"/>
+                      <w:sz w:val="21"/>
+                      <w:szCs w:val="21"/>
+                    </w:rPr>
+                    <w:t>Temperature</w:t>
+                  </w:r>
+                </w:p>
+              </w:tc>
+              <w:tc>
+                <w:tcPr>
+                  <w:tcW w:w="0" w:type="auto"/>
+                  <w:tcBorders>
+                    <w:top w:val="nil"/>
+                    <w:left w:val="nil"/>
+                    <w:bottom w:val="nil"/>
+                    <w:right w:val="nil"/>
+                  </w:tcBorders>
+                  <w:tcMar>
+                    <w:top w:w="60" w:type="dxa"/>
+                    <w:left w:w="120" w:type="dxa"/>
+                    <w:bottom w:w="60" w:type="dxa"/>
+                    <w:right w:w="120" w:type="dxa"/>
+                  </w:tcMar>
+                  <w:vAlign w:val="center"/>
+                  <w:hideMark/>
+                </w:tcPr>
+                <w:p>
+                  <w:pPr>
+                    <w:spacing w:after="0" w:line="240" w:lineRule="auto"/>
+                    <w:jc w:val="right"/>
+                    <w:rPr>
+                      <w:rFonts w:ascii="Segoe UI" w:eastAsia="Times New Roman" w:hAnsi="Segoe UI" w:cs="Segoe UI"/>
+                      <w:color w:val="FF0000"/>
+                      <w:sz w:val="21"/>
+                      <w:szCs w:val="21"/>
+                    </w:rPr>
+                  </w:pPr>
+                  <w:r>
+                    <w:rPr>
+                      <w:rFonts w:ascii="Segoe UI" w:eastAsia="Times New Roman" w:hAnsi="Segoe UI" w:cs="Segoe UI"/>
+                      <w:color w:val="FF0000"/>
+                      <w:sz w:val="21"/>
+                      <w:szCs w:val="21"/>
+                    </w:rPr>
+                    <w:t>25.428336</w:t>
                   </w:r>
                 </w:p>
               </w:tc>
@@ -8712,55 +8902,59 @@
                     <w:jc w:val="right"/>
                     <w:rPr>
                       <w:rFonts w:ascii="Segoe UI" w:eastAsia="Times New Roman" w:hAnsi="Segoe UI" w:cs="Segoe UI"/>
-                      <w:sz w:val="21"/>
-                      <w:szCs w:val="21"/>
-                    </w:rPr>
-                  </w:pPr>
-                  <w:r>
-                    <w:rPr>
-                      <w:rFonts w:ascii="Segoe UI" w:eastAsia="Times New Roman" w:hAnsi="Segoe UI" w:cs="Segoe UI"/>
-                      <w:sz w:val="21"/>
-                      <w:szCs w:val="21"/>
-                    </w:rPr>
-                    <w:t>Temperature</w:t>
-                  </w:r>
-                </w:p>
-              </w:tc>
-              <w:tc>
-                <w:tcPr>
-                  <w:tcW w:w="0" w:type="auto"/>
-                  <w:tcBorders>
-                    <w:top w:val="nil"/>
-                    <w:left w:val="nil"/>
-                    <w:bottom w:val="nil"/>
-                    <w:right w:val="nil"/>
-                  </w:tcBorders>
-                  <w:tcMar>
-                    <w:top w:w="60" w:type="dxa"/>
-                    <w:left w:w="120" w:type="dxa"/>
-                    <w:bottom w:w="60" w:type="dxa"/>
-                    <w:right w:w="120" w:type="dxa"/>
-                  </w:tcMar>
-                  <w:vAlign w:val="center"/>
-                  <w:hideMark/>
-                </w:tcPr>
-                <w:p>
-                  <w:pPr>
-                    <w:spacing w:after="0" w:line="240" w:lineRule="auto"/>
-                    <w:jc w:val="right"/>
-                    <w:rPr>
-                      <w:rFonts w:ascii="Segoe UI" w:eastAsia="Times New Roman" w:hAnsi="Segoe UI" w:cs="Segoe UI"/>
-                      <w:sz w:val="21"/>
-                      <w:szCs w:val="21"/>
-                    </w:rPr>
-                  </w:pPr>
-                  <w:r>
-                    <w:rPr>
-                      <w:rFonts w:ascii="Segoe UI" w:eastAsia="Times New Roman" w:hAnsi="Segoe UI" w:cs="Segoe UI"/>
-                      <w:sz w:val="21"/>
-                      <w:szCs w:val="21"/>
-                    </w:rPr>
-                    <w:t>36.908068</w:t>
+                      <w:color w:val="FF0000"/>
+                      <w:sz w:val="21"/>
+                      <w:szCs w:val="21"/>
+                    </w:rPr>
+                  </w:pPr>
+                  <w:r>
+                    <w:rPr>
+                      <w:rFonts w:ascii="Segoe UI" w:eastAsia="Times New Roman" w:hAnsi="Segoe UI" w:cs="Segoe UI"/>
+                      <w:color w:val="FF0000"/>
+                      <w:sz w:val="21"/>
+                      <w:szCs w:val="21"/>
+                    </w:rPr>
+                    <w:t>is weekend</w:t>
+                  </w:r>
+                </w:p>
+              </w:tc>
+              <w:tc>
+                <w:tcPr>
+                  <w:tcW w:w="0" w:type="auto"/>
+                  <w:tcBorders>
+                    <w:top w:val="nil"/>
+                    <w:left w:val="nil"/>
+                    <w:bottom w:val="nil"/>
+                    <w:right w:val="nil"/>
+                  </w:tcBorders>
+                  <w:tcMar>
+                    <w:top w:w="60" w:type="dxa"/>
+                    <w:left w:w="120" w:type="dxa"/>
+                    <w:bottom w:w="60" w:type="dxa"/>
+                    <w:right w:w="120" w:type="dxa"/>
+                  </w:tcMar>
+                  <w:vAlign w:val="center"/>
+                  <w:hideMark/>
+                </w:tcPr>
+                <w:p>
+                  <w:pPr>
+                    <w:spacing w:after="0" w:line="240" w:lineRule="auto"/>
+                    <w:jc w:val="right"/>
+                    <w:rPr>
+                      <w:rFonts w:ascii="Segoe UI" w:eastAsia="Times New Roman" w:hAnsi="Segoe UI" w:cs="Segoe UI"/>
+                      <w:color w:val="FF0000"/>
+                      <w:sz w:val="21"/>
+                      <w:szCs w:val="21"/>
+                    </w:rPr>
+                  </w:pPr>
+                  <w:r>
+                    <w:rPr>
+                      <w:rFonts w:ascii="Segoe UI" w:eastAsia="Times New Roman" w:hAnsi="Segoe UI" w:cs="Segoe UI"/>
+                      <w:color w:val="FF0000"/>
+                      <w:sz w:val="21"/>
+                      <w:szCs w:val="21"/>
+                    </w:rPr>
+                    <w:t>156.307185</w:t>
                   </w:r>
                 </w:p>
               </w:tc>
@@ -8790,13 +8984,99 @@
                     <w:jc w:val="right"/>
                     <w:rPr>
                       <w:rFonts w:ascii="Segoe UI" w:eastAsia="Times New Roman" w:hAnsi="Segoe UI" w:cs="Segoe UI"/>
-                      <w:sz w:val="21"/>
-                      <w:szCs w:val="21"/>
-                    </w:rPr>
-                  </w:pPr>
-                  <w:r>
-                    <w:rPr>
-                      <w:rFonts w:ascii="Segoe UI" w:eastAsia="Times New Roman" w:hAnsi="Segoe UI" w:cs="Segoe UI"/>
+                      <w:color w:val="FF0000"/>
+                      <w:sz w:val="21"/>
+                      <w:szCs w:val="21"/>
+                    </w:rPr>
+                  </w:pPr>
+                  <w:proofErr w:type="spellStart"/>
+                  <w:r>
+                    <w:rPr>
+                      <w:rFonts w:ascii="Segoe UI" w:eastAsia="Times New Roman" w:hAnsi="Segoe UI" w:cs="Segoe UI"/>
+                      <w:color w:val="FF0000"/>
+                      <w:sz w:val="21"/>
+                      <w:szCs w:val="21"/>
+                    </w:rPr>
+                    <w:t>IsHoliday</w:t>
+                  </w:r>
+                  <w:proofErr w:type="spellEnd"/>
+                </w:p>
+              </w:tc>
+              <w:tc>
+                <w:tcPr>
+                  <w:tcW w:w="0" w:type="auto"/>
+                  <w:tcBorders>
+                    <w:top w:val="nil"/>
+                    <w:left w:val="nil"/>
+                    <w:bottom w:val="nil"/>
+                    <w:right w:val="nil"/>
+                  </w:tcBorders>
+                  <w:tcMar>
+                    <w:top w:w="60" w:type="dxa"/>
+                    <w:left w:w="120" w:type="dxa"/>
+                    <w:bottom w:w="60" w:type="dxa"/>
+                    <w:right w:w="120" w:type="dxa"/>
+                  </w:tcMar>
+                  <w:vAlign w:val="center"/>
+                  <w:hideMark/>
+                </w:tcPr>
+                <w:p>
+                  <w:pPr>
+                    <w:spacing w:after="0" w:line="240" w:lineRule="auto"/>
+                    <w:jc w:val="right"/>
+                    <w:rPr>
+                      <w:rFonts w:ascii="Segoe UI" w:eastAsia="Times New Roman" w:hAnsi="Segoe UI" w:cs="Segoe UI"/>
+                      <w:color w:val="FF0000"/>
+                      <w:sz w:val="21"/>
+                      <w:szCs w:val="21"/>
+                    </w:rPr>
+                  </w:pPr>
+                  <w:r>
+                    <w:rPr>
+                      <w:rFonts w:ascii="Segoe UI" w:eastAsia="Times New Roman" w:hAnsi="Segoe UI" w:cs="Segoe UI"/>
+                      <w:color w:val="FF0000"/>
+                      <w:sz w:val="21"/>
+                      <w:szCs w:val="21"/>
+                    </w:rPr>
+                    <w:t>288.620405</w:t>
+                  </w:r>
+                </w:p>
+              </w:tc>
+            </w:tr>
+            <w:tr>
+              <w:tc>
+                <w:tcPr>
+                  <w:tcW w:w="0" w:type="auto"/>
+                  <w:tcBorders>
+                    <w:top w:val="nil"/>
+                    <w:left w:val="nil"/>
+                    <w:bottom w:val="nil"/>
+                    <w:right w:val="nil"/>
+                  </w:tcBorders>
+                  <w:tcMar>
+                    <w:top w:w="60" w:type="dxa"/>
+                    <w:left w:w="120" w:type="dxa"/>
+                    <w:bottom w:w="60" w:type="dxa"/>
+                    <w:right w:w="120" w:type="dxa"/>
+                  </w:tcMar>
+                  <w:vAlign w:val="center"/>
+                  <w:hideMark/>
+                </w:tcPr>
+                <w:p>
+                  <w:pPr>
+                    <w:spacing w:after="0" w:line="240" w:lineRule="auto"/>
+                    <w:jc w:val="right"/>
+                    <w:rPr>
+                      <w:rFonts w:ascii="Segoe UI" w:eastAsia="Times New Roman" w:hAnsi="Segoe UI" w:cs="Segoe UI"/>
+                      <w:color w:val="FF0000"/>
+                      <w:sz w:val="21"/>
+                      <w:szCs w:val="21"/>
+                    </w:rPr>
+                  </w:pPr>
+                  <w:r>
+                    <w:rPr>
+                      <w:rFonts w:ascii="Segoe UI" w:eastAsia="Times New Roman" w:hAnsi="Segoe UI" w:cs="Segoe UI"/>
+                      <w:color w:val="FF0000"/>
                       <w:sz w:val="21"/>
                       <w:szCs w:val="21"/>
                     </w:rPr>
@@ -8828,17 +9108,19 @@
                     <w:jc w:val="right"/>
                     <w:rPr>
                       <w:rFonts w:ascii="Segoe UI" w:eastAsia="Times New Roman" w:hAnsi="Segoe UI" w:cs="Segoe UI"/>
-                      <w:sz w:val="21"/>
-                      <w:szCs w:val="21"/>
-                    </w:rPr>
-                  </w:pPr>
-                  <w:r>
-                    <w:rPr>
-                      <w:rFonts w:ascii="Segoe UI" w:eastAsia="Times New Roman" w:hAnsi="Segoe UI" w:cs="Segoe UI"/>
-                      <w:sz w:val="21"/>
-                      <w:szCs w:val="21"/>
-                    </w:rPr>
-                    <w:t>-1.132108</w:t>
+                      <w:color w:val="FF0000"/>
+                      <w:sz w:val="21"/>
+                      <w:szCs w:val="21"/>
+                    </w:rPr>
+                  </w:pPr>
+                  <w:r>
+                    <w:rPr>
+                      <w:rFonts w:ascii="Segoe UI" w:eastAsia="Times New Roman" w:hAnsi="Segoe UI" w:cs="Segoe UI"/>
+                      <w:color w:val="FF0000"/>
+                      <w:sz w:val="21"/>
+                      <w:szCs w:val="21"/>
+                    </w:rPr>
+                    <w:t>0.221115</w:t>
                   </w:r>
                 </w:p>
               </w:tc>

</xml_diff>